<commit_message>
Mise à jour du rapport TD2 en .docx et .pdf
</commit_message>
<xml_diff>
--- a/courtois_martin_tp2_web.docx
+++ b/courtois_martin_tp2_web.docx
@@ -179,7 +179,7 @@
           <w:r>
             <w:fldChar w:fldCharType="separate"/>
           </w:r>
-          <w:hyperlink w:anchor="_Toc210404574" w:history="1">
+          <w:hyperlink w:anchor="_Toc210440548" w:history="1">
             <w:r>
               <w:rPr>
                 <w:rStyle w:val="Lienhypertexte"/>
@@ -206,7 +206,7 @@
                 <w:noProof/>
                 <w:webHidden/>
               </w:rPr>
-              <w:instrText xml:space="preserve"> PAGEREF _Toc210404574 \h </w:instrText>
+              <w:instrText xml:space="preserve"> PAGEREF _Toc210440548 \h </w:instrText>
             </w:r>
             <w:r>
               <w:rPr>
@@ -254,7 +254,7 @@
               <w14:ligatures w14:val="standardContextual"/>
             </w:rPr>
           </w:pPr>
-          <w:hyperlink w:anchor="_Toc210404575" w:history="1">
+          <w:hyperlink w:anchor="_Toc210440549" w:history="1">
             <w:r>
               <w:rPr>
                 <w:rStyle w:val="Lienhypertexte"/>
@@ -279,21 +279,7 @@
                 <w:rStyle w:val="Lienhypertexte"/>
                 <w:noProof/>
               </w:rPr>
-              <w:t>Convert</w:t>
-            </w:r>
-            <w:r>
-              <w:rPr>
-                <w:rStyle w:val="Lienhypertexte"/>
-                <w:noProof/>
-              </w:rPr>
-              <w:t>i</w:t>
-            </w:r>
-            <w:r>
-              <w:rPr>
-                <w:rStyle w:val="Lienhypertexte"/>
-                <w:noProof/>
-              </w:rPr>
-              <w:t>sseur de devises</w:t>
+              <w:t>Convertisseur de devises</w:t>
             </w:r>
             <w:r>
               <w:rPr>
@@ -314,7 +300,7 @@
                 <w:noProof/>
                 <w:webHidden/>
               </w:rPr>
-              <w:instrText xml:space="preserve"> PAGEREF _Toc210404575 \h </w:instrText>
+              <w:instrText xml:space="preserve"> PAGEREF _Toc210440549 \h </w:instrText>
             </w:r>
             <w:r>
               <w:rPr>
@@ -362,7 +348,7 @@
               <w14:ligatures w14:val="standardContextual"/>
             </w:rPr>
           </w:pPr>
-          <w:hyperlink w:anchor="_Toc210404576" w:history="1">
+          <w:hyperlink w:anchor="_Toc210440550" w:history="1">
             <w:r>
               <w:rPr>
                 <w:rStyle w:val="Lienhypertexte"/>
@@ -408,7 +394,7 @@
                 <w:noProof/>
                 <w:webHidden/>
               </w:rPr>
-              <w:instrText xml:space="preserve"> PAGEREF _Toc210404576 \h </w:instrText>
+              <w:instrText xml:space="preserve"> PAGEREF _Toc210440550 \h </w:instrText>
             </w:r>
             <w:r>
               <w:rPr>
@@ -456,7 +442,7 @@
               <w14:ligatures w14:val="standardContextual"/>
             </w:rPr>
           </w:pPr>
-          <w:hyperlink w:anchor="_Toc210404577" w:history="1">
+          <w:hyperlink w:anchor="_Toc210440551" w:history="1">
             <w:r>
               <w:rPr>
                 <w:rStyle w:val="Lienhypertexte"/>
@@ -502,7 +488,7 @@
                 <w:noProof/>
                 <w:webHidden/>
               </w:rPr>
-              <w:instrText xml:space="preserve"> PAGEREF _Toc210404577 \h </w:instrText>
+              <w:instrText xml:space="preserve"> PAGEREF _Toc210440551 \h </w:instrText>
             </w:r>
             <w:r>
               <w:rPr>
@@ -550,7 +536,7 @@
               <w14:ligatures w14:val="standardContextual"/>
             </w:rPr>
           </w:pPr>
-          <w:hyperlink w:anchor="_Toc210404578" w:history="1">
+          <w:hyperlink w:anchor="_Toc210440552" w:history="1">
             <w:r>
               <w:rPr>
                 <w:rStyle w:val="Lienhypertexte"/>
@@ -596,7 +582,7 @@
                 <w:noProof/>
                 <w:webHidden/>
               </w:rPr>
-              <w:instrText xml:space="preserve"> PAGEREF _Toc210404578 \h </w:instrText>
+              <w:instrText xml:space="preserve"> PAGEREF _Toc210440552 \h </w:instrText>
             </w:r>
             <w:r>
               <w:rPr>
@@ -644,7 +630,7 @@
               <w14:ligatures w14:val="standardContextual"/>
             </w:rPr>
           </w:pPr>
-          <w:hyperlink w:anchor="_Toc210404579" w:history="1">
+          <w:hyperlink w:anchor="_Toc210440553" w:history="1">
             <w:r>
               <w:rPr>
                 <w:rStyle w:val="Lienhypertexte"/>
@@ -690,7 +676,7 @@
                 <w:noProof/>
                 <w:webHidden/>
               </w:rPr>
-              <w:instrText xml:space="preserve"> PAGEREF _Toc210404579 \h </w:instrText>
+              <w:instrText xml:space="preserve"> PAGEREF _Toc210440553 \h </w:instrText>
             </w:r>
             <w:r>
               <w:rPr>
@@ -738,7 +724,7 @@
               <w14:ligatures w14:val="standardContextual"/>
             </w:rPr>
           </w:pPr>
-          <w:hyperlink w:anchor="_Toc210404580" w:history="1">
+          <w:hyperlink w:anchor="_Toc210440554" w:history="1">
             <w:r>
               <w:rPr>
                 <w:rStyle w:val="Lienhypertexte"/>
@@ -784,7 +770,7 @@
                 <w:noProof/>
                 <w:webHidden/>
               </w:rPr>
-              <w:instrText xml:space="preserve"> PAGEREF _Toc210404580 \h </w:instrText>
+              <w:instrText xml:space="preserve"> PAGEREF _Toc210440554 \h </w:instrText>
             </w:r>
             <w:r>
               <w:rPr>
@@ -832,7 +818,7 @@
               <w14:ligatures w14:val="standardContextual"/>
             </w:rPr>
           </w:pPr>
-          <w:hyperlink w:anchor="_Toc210404581" w:history="1">
+          <w:hyperlink w:anchor="_Toc210440555" w:history="1">
             <w:r>
               <w:rPr>
                 <w:rStyle w:val="Lienhypertexte"/>
@@ -878,7 +864,7 @@
                 <w:noProof/>
                 <w:webHidden/>
               </w:rPr>
-              <w:instrText xml:space="preserve"> PAGEREF _Toc210404581 \h </w:instrText>
+              <w:instrText xml:space="preserve"> PAGEREF _Toc210440555 \h </w:instrText>
             </w:r>
             <w:r>
               <w:rPr>
@@ -926,7 +912,7 @@
               <w14:ligatures w14:val="standardContextual"/>
             </w:rPr>
           </w:pPr>
-          <w:hyperlink w:anchor="_Toc210404582" w:history="1">
+          <w:hyperlink w:anchor="_Toc210440556" w:history="1">
             <w:r>
               <w:rPr>
                 <w:rStyle w:val="Lienhypertexte"/>
@@ -972,7 +958,7 @@
                 <w:noProof/>
                 <w:webHidden/>
               </w:rPr>
-              <w:instrText xml:space="preserve"> PAGEREF _Toc210404582 \h </w:instrText>
+              <w:instrText xml:space="preserve"> PAGEREF _Toc210440556 \h </w:instrText>
             </w:r>
             <w:r>
               <w:rPr>
@@ -1020,7 +1006,7 @@
               <w14:ligatures w14:val="standardContextual"/>
             </w:rPr>
           </w:pPr>
-          <w:hyperlink w:anchor="_Toc210404583" w:history="1">
+          <w:hyperlink w:anchor="_Toc210440557" w:history="1">
             <w:r>
               <w:rPr>
                 <w:rStyle w:val="Lienhypertexte"/>
@@ -1066,7 +1052,7 @@
                 <w:noProof/>
                 <w:webHidden/>
               </w:rPr>
-              <w:instrText xml:space="preserve"> PAGEREF _Toc210404583 \h </w:instrText>
+              <w:instrText xml:space="preserve"> PAGEREF _Toc210440557 \h </w:instrText>
             </w:r>
             <w:r>
               <w:rPr>
@@ -1114,7 +1100,7 @@
               <w14:ligatures w14:val="standardContextual"/>
             </w:rPr>
           </w:pPr>
-          <w:hyperlink w:anchor="_Toc210404584" w:history="1">
+          <w:hyperlink w:anchor="_Toc210440558" w:history="1">
             <w:r>
               <w:rPr>
                 <w:rStyle w:val="Lienhypertexte"/>
@@ -1160,7 +1146,7 @@
                 <w:noProof/>
                 <w:webHidden/>
               </w:rPr>
-              <w:instrText xml:space="preserve"> PAGEREF _Toc210404584 \h </w:instrText>
+              <w:instrText xml:space="preserve"> PAGEREF _Toc210440558 \h </w:instrText>
             </w:r>
             <w:r>
               <w:rPr>
@@ -1207,7 +1193,7 @@
               <w14:ligatures w14:val="standardContextual"/>
             </w:rPr>
           </w:pPr>
-          <w:hyperlink w:anchor="_Toc210404585" w:history="1">
+          <w:hyperlink w:anchor="_Toc210440559" w:history="1">
             <w:r>
               <w:rPr>
                 <w:rStyle w:val="Lienhypertexte"/>
@@ -1234,7 +1220,7 @@
                 <w:noProof/>
                 <w:webHidden/>
               </w:rPr>
-              <w:instrText xml:space="preserve"> PAGEREF _Toc210404585 \h </w:instrText>
+              <w:instrText xml:space="preserve"> PAGEREF _Toc210440559 \h </w:instrText>
             </w:r>
             <w:r>
               <w:rPr>
@@ -1255,6 +1241,228 @@
                 <w:webHidden/>
               </w:rPr>
               <w:t>7</w:t>
+            </w:r>
+            <w:r>
+              <w:rPr>
+                <w:noProof/>
+                <w:webHidden/>
+              </w:rPr>
+              <w:fldChar w:fldCharType="end"/>
+            </w:r>
+          </w:hyperlink>
+        </w:p>
+        <w:p>
+          <w:pPr>
+            <w:pStyle w:val="TM1"/>
+            <w:tabs>
+              <w:tab w:val="right" w:leader="dot" w:pos="9062"/>
+            </w:tabs>
+            <w:rPr>
+              <w:rFonts w:eastAsiaTheme="minorEastAsia"/>
+              <w:noProof/>
+              <w:kern w:val="2"/>
+              <w:sz w:val="24"/>
+              <w:szCs w:val="24"/>
+              <w:lang w:eastAsia="fr-FR"/>
+              <w14:ligatures w14:val="standardContextual"/>
+            </w:rPr>
+          </w:pPr>
+          <w:hyperlink w:anchor="_Toc210440560" w:history="1">
+            <w:r>
+              <w:rPr>
+                <w:rStyle w:val="Lienhypertexte"/>
+                <w:noProof/>
+              </w:rPr>
+              <w:t>IV Commentaires et suggestions</w:t>
+            </w:r>
+            <w:r>
+              <w:rPr>
+                <w:noProof/>
+                <w:webHidden/>
+              </w:rPr>
+              <w:tab/>
+            </w:r>
+            <w:r>
+              <w:rPr>
+                <w:noProof/>
+                <w:webHidden/>
+              </w:rPr>
+              <w:fldChar w:fldCharType="begin"/>
+            </w:r>
+            <w:r>
+              <w:rPr>
+                <w:noProof/>
+                <w:webHidden/>
+              </w:rPr>
+              <w:instrText xml:space="preserve"> PAGEREF _Toc210440560 \h </w:instrText>
+            </w:r>
+            <w:r>
+              <w:rPr>
+                <w:noProof/>
+                <w:webHidden/>
+              </w:rPr>
+            </w:r>
+            <w:r>
+              <w:rPr>
+                <w:noProof/>
+                <w:webHidden/>
+              </w:rPr>
+              <w:fldChar w:fldCharType="separate"/>
+            </w:r>
+            <w:r>
+              <w:rPr>
+                <w:noProof/>
+                <w:webHidden/>
+              </w:rPr>
+              <w:t>9</w:t>
+            </w:r>
+            <w:r>
+              <w:rPr>
+                <w:noProof/>
+                <w:webHidden/>
+              </w:rPr>
+              <w:fldChar w:fldCharType="end"/>
+            </w:r>
+          </w:hyperlink>
+        </w:p>
+        <w:p>
+          <w:pPr>
+            <w:pStyle w:val="TM1"/>
+            <w:tabs>
+              <w:tab w:val="right" w:leader="dot" w:pos="9062"/>
+            </w:tabs>
+            <w:rPr>
+              <w:rFonts w:eastAsiaTheme="minorEastAsia"/>
+              <w:noProof/>
+              <w:kern w:val="2"/>
+              <w:sz w:val="24"/>
+              <w:szCs w:val="24"/>
+              <w:lang w:eastAsia="fr-FR"/>
+              <w14:ligatures w14:val="standardContextual"/>
+            </w:rPr>
+          </w:pPr>
+          <w:hyperlink w:anchor="_Toc210440561" w:history="1">
+            <w:r>
+              <w:rPr>
+                <w:rStyle w:val="Lienhypertexte"/>
+                <w:noProof/>
+              </w:rPr>
+              <w:t>V Auto-évaluation</w:t>
+            </w:r>
+            <w:r>
+              <w:rPr>
+                <w:noProof/>
+                <w:webHidden/>
+              </w:rPr>
+              <w:tab/>
+            </w:r>
+            <w:r>
+              <w:rPr>
+                <w:noProof/>
+                <w:webHidden/>
+              </w:rPr>
+              <w:fldChar w:fldCharType="begin"/>
+            </w:r>
+            <w:r>
+              <w:rPr>
+                <w:noProof/>
+                <w:webHidden/>
+              </w:rPr>
+              <w:instrText xml:space="preserve"> PAGEREF _Toc210440561 \h </w:instrText>
+            </w:r>
+            <w:r>
+              <w:rPr>
+                <w:noProof/>
+                <w:webHidden/>
+              </w:rPr>
+            </w:r>
+            <w:r>
+              <w:rPr>
+                <w:noProof/>
+                <w:webHidden/>
+              </w:rPr>
+              <w:fldChar w:fldCharType="separate"/>
+            </w:r>
+            <w:r>
+              <w:rPr>
+                <w:noProof/>
+                <w:webHidden/>
+              </w:rPr>
+              <w:t>9</w:t>
+            </w:r>
+            <w:r>
+              <w:rPr>
+                <w:noProof/>
+                <w:webHidden/>
+              </w:rPr>
+              <w:fldChar w:fldCharType="end"/>
+            </w:r>
+          </w:hyperlink>
+        </w:p>
+        <w:p>
+          <w:pPr>
+            <w:pStyle w:val="TM1"/>
+            <w:tabs>
+              <w:tab w:val="right" w:leader="dot" w:pos="9062"/>
+            </w:tabs>
+            <w:rPr>
+              <w:rFonts w:eastAsiaTheme="minorEastAsia"/>
+              <w:noProof/>
+              <w:kern w:val="2"/>
+              <w:sz w:val="24"/>
+              <w:szCs w:val="24"/>
+              <w:lang w:eastAsia="fr-FR"/>
+              <w14:ligatures w14:val="standardContextual"/>
+            </w:rPr>
+          </w:pPr>
+          <w:hyperlink w:anchor="_Toc210440562" w:history="1">
+            <w:r>
+              <w:rPr>
+                <w:rStyle w:val="Lienhypertexte"/>
+                <w:noProof/>
+              </w:rPr>
+              <w:t>VI GitHub</w:t>
+            </w:r>
+            <w:r>
+              <w:rPr>
+                <w:noProof/>
+                <w:webHidden/>
+              </w:rPr>
+              <w:tab/>
+            </w:r>
+            <w:r>
+              <w:rPr>
+                <w:noProof/>
+                <w:webHidden/>
+              </w:rPr>
+              <w:fldChar w:fldCharType="begin"/>
+            </w:r>
+            <w:r>
+              <w:rPr>
+                <w:noProof/>
+                <w:webHidden/>
+              </w:rPr>
+              <w:instrText xml:space="preserve"> PAGEREF _Toc210440562 \h </w:instrText>
+            </w:r>
+            <w:r>
+              <w:rPr>
+                <w:noProof/>
+                <w:webHidden/>
+              </w:rPr>
+            </w:r>
+            <w:r>
+              <w:rPr>
+                <w:noProof/>
+                <w:webHidden/>
+              </w:rPr>
+              <w:fldChar w:fldCharType="separate"/>
+            </w:r>
+            <w:r>
+              <w:rPr>
+                <w:noProof/>
+                <w:webHidden/>
+              </w:rPr>
+              <w:t>10</w:t>
             </w:r>
             <w:r>
               <w:rPr>
@@ -1286,9 +1494,8 @@
       <w:pPr>
         <w:pStyle w:val="Titre1"/>
       </w:pPr>
-      <w:bookmarkStart w:id="0" w:name="_Toc210404574"/>
-      <w:r>
-        <w:lastRenderedPageBreak/>
+      <w:bookmarkStart w:id="0" w:name="_Toc210440548"/>
+      <w:r>
         <w:t>Introduction</w:t>
       </w:r>
       <w:bookmarkEnd w:id="0"/>
@@ -1350,7 +1557,7 @@
           <w:numId w:val="3"/>
         </w:numPr>
       </w:pPr>
-      <w:bookmarkStart w:id="1" w:name="_Toc210404575"/>
+      <w:bookmarkStart w:id="1" w:name="_Toc210440549"/>
       <w:r>
         <w:t>Convertisseur de devises</w:t>
       </w:r>
@@ -1364,7 +1571,7 @@
           <w:numId w:val="2"/>
         </w:numPr>
       </w:pPr>
-      <w:bookmarkStart w:id="2" w:name="_Toc210404576"/>
+      <w:bookmarkStart w:id="2" w:name="_Toc210440550"/>
       <w:r>
         <w:rPr>
           <w:noProof/>
@@ -1672,6 +1879,7 @@
     </w:p>
     <w:p>
       <w:r>
+        <w:lastRenderedPageBreak/>
         <w:t xml:space="preserve">Enfin, on utilise </w:t>
       </w:r>
       <w:proofErr w:type="gramStart"/>
@@ -1717,7 +1925,7 @@
           <w:numId w:val="2"/>
         </w:numPr>
       </w:pPr>
-      <w:bookmarkStart w:id="3" w:name="_Toc210404577"/>
+      <w:bookmarkStart w:id="3" w:name="_Toc210440551"/>
       <w:r>
         <w:t>Seconde version</w:t>
       </w:r>
@@ -2049,7 +2257,7 @@
           <w:numId w:val="3"/>
         </w:numPr>
       </w:pPr>
-      <w:bookmarkStart w:id="4" w:name="_Toc210404578"/>
+      <w:bookmarkStart w:id="4" w:name="_Toc210440552"/>
       <w:r>
         <w:t>Formulaire</w:t>
       </w:r>
@@ -2066,7 +2274,7 @@
           <w:numId w:val="4"/>
         </w:numPr>
       </w:pPr>
-      <w:bookmarkStart w:id="5" w:name="_Toc210404579"/>
+      <w:bookmarkStart w:id="5" w:name="_Toc210440553"/>
       <w:r>
         <w:rPr>
           <w:noProof/>
@@ -2228,9 +2436,8 @@
           <w:numId w:val="4"/>
         </w:numPr>
       </w:pPr>
-      <w:bookmarkStart w:id="6" w:name="_Toc210404580"/>
-      <w:r>
-        <w:lastRenderedPageBreak/>
+      <w:bookmarkStart w:id="6" w:name="_Toc210440554"/>
+      <w:r>
         <w:t>Javascript</w:t>
       </w:r>
       <w:bookmarkEnd w:id="6"/>
@@ -2243,7 +2450,7 @@
           <w:numId w:val="5"/>
         </w:numPr>
       </w:pPr>
-      <w:bookmarkStart w:id="7" w:name="_Toc210404581"/>
+      <w:bookmarkStart w:id="7" w:name="_Toc210440555"/>
       <w:proofErr w:type="gramStart"/>
       <w:r>
         <w:t>avec</w:t>
@@ -2493,7 +2700,7 @@
       <w:pPr>
         <w:pStyle w:val="Titre3"/>
       </w:pPr>
-      <w:bookmarkStart w:id="8" w:name="_Toc210404582"/>
+      <w:bookmarkStart w:id="8" w:name="_Toc210440556"/>
       <w:r>
         <w:t>ii.</w:t>
       </w:r>
@@ -2678,7 +2885,7 @@
           <w:numId w:val="6"/>
         </w:numPr>
       </w:pPr>
-      <w:bookmarkStart w:id="9" w:name="_Toc210404583"/>
+      <w:bookmarkStart w:id="9" w:name="_Toc210440557"/>
       <w:r>
         <w:rPr>
           <w:noProof/>
@@ -3320,7 +3527,7 @@
           <w:numId w:val="6"/>
         </w:numPr>
       </w:pPr>
-      <w:bookmarkStart w:id="10" w:name="_Toc210404584"/>
+      <w:bookmarkStart w:id="10" w:name="_Toc210440558"/>
       <w:r>
         <w:drawing>
           <wp:anchor distT="0" distB="0" distL="114300" distR="114300" simplePos="0" relativeHeight="251679744" behindDoc="0" locked="0" layoutInCell="1" allowOverlap="1" wp14:anchorId="6AB3EF21" wp14:editId="6EE8D832">
@@ -3403,7 +3610,7 @@
       <w:pPr>
         <w:pStyle w:val="Titre1"/>
       </w:pPr>
-      <w:bookmarkStart w:id="11" w:name="_Toc210404585"/>
+      <w:bookmarkStart w:id="11" w:name="_Toc210440559"/>
       <w:r>
         <w:drawing>
           <wp:anchor distT="0" distB="0" distL="114300" distR="114300" simplePos="0" relativeHeight="251677696" behindDoc="0" locked="0" layoutInCell="1" allowOverlap="1" wp14:anchorId="172CA253" wp14:editId="132E390D">
@@ -3753,12 +3960,14 @@
       <w:pPr>
         <w:pStyle w:val="Titre1"/>
       </w:pPr>
+      <w:bookmarkStart w:id="12" w:name="_Toc210440560"/>
       <w:r>
         <w:t xml:space="preserve">IV </w:t>
       </w:r>
       <w:r>
         <w:t>Commentaires et suggestions</w:t>
       </w:r>
+      <w:bookmarkEnd w:id="12"/>
     </w:p>
     <w:p>
       <w:r>
@@ -3809,12 +4018,14 @@
       <w:pPr>
         <w:pStyle w:val="Titre1"/>
       </w:pPr>
+      <w:bookmarkStart w:id="13" w:name="_Toc210440561"/>
       <w:r>
         <w:t xml:space="preserve">V </w:t>
       </w:r>
       <w:r>
         <w:t>Auto-évaluation</w:t>
       </w:r>
+      <w:bookmarkEnd w:id="13"/>
     </w:p>
     <w:p>
       <w:r>
@@ -3829,6 +4040,22 @@
     <w:p>
       <w:r>
         <w:t>Au niveau de l’explication du code, j’ai expliqué du mieux que je pouvais mais cela reste difficile pour moi de bien expliquer ce que je comprends. Cependant, je vois des améliorations depuis que je suis arrivé à l’université.</w:t>
+      </w:r>
+    </w:p>
+    <w:p>
+      <w:pPr>
+        <w:pStyle w:val="Titre1"/>
+      </w:pPr>
+      <w:bookmarkStart w:id="14" w:name="_Toc210440562"/>
+      <w:r>
+        <w:lastRenderedPageBreak/>
+        <w:t>VI GitHub</w:t>
+      </w:r>
+      <w:bookmarkEnd w:id="14"/>
+    </w:p>
+    <w:p>
+      <w:r>
+        <w:t>https://github.com/martinnnnnnnnnnnnnn/TP2_WEB_martin_courtois</w:t>
       </w:r>
     </w:p>
     <w:sectPr>

</xml_diff>